<commit_message>
Updates to CIDI MDD algorithm script and the DSM 5 diagnostic algorithm Word document.
</commit_message>
<xml_diff>
--- a/GLAD DSM 5 diagnostic algorithms.docx
+++ b/GLAD DSM 5 diagnostic algorithms.docx
@@ -486,21 +486,7 @@
                 <w:rStyle w:val="Hyperlink"/>
                 <w:noProof/>
               </w:rPr>
-              <w:t>Atypic</w:t>
-            </w:r>
-            <w:r>
-              <w:rPr>
-                <w:rStyle w:val="Hyperlink"/>
-                <w:noProof/>
-              </w:rPr>
-              <w:t>a</w:t>
-            </w:r>
-            <w:r>
-              <w:rPr>
-                <w:rStyle w:val="Hyperlink"/>
-                <w:noProof/>
-              </w:rPr>
-              <w:t>l depression</w:t>
+              <w:t>Atypical depression</w:t>
             </w:r>
             <w:r>
               <w:rPr>
@@ -7035,7 +7021,6 @@
                 <w:color w:val="000000" w:themeColor="text1"/>
                 <w:lang w:val="en-US"/>
               </w:rPr>
-              <w:lastRenderedPageBreak/>
               <w:t>Easy name:</w:t>
             </w:r>
           </w:p>
@@ -8895,82 +8880,6 @@
               </w:rPr>
             </w:pPr>
           </w:p>
-          <w:p>
-            <w:pPr>
-              <w:spacing w:after="0" w:line="240" w:lineRule="auto"/>
-              <w:rPr>
-                <w:b/>
-                <w:color w:val="FF0000"/>
-                <w:lang w:val="en-US"/>
-              </w:rPr>
-            </w:pPr>
-            <w:r>
-              <w:rPr>
-                <w:b/>
-                <w:color w:val="FF0000"/>
-                <w:lang w:val="en-US"/>
-              </w:rPr>
-              <w:t>AND/OR</w:t>
-            </w:r>
-          </w:p>
-          <w:p>
-            <w:pPr>
-              <w:spacing w:after="0" w:line="240" w:lineRule="auto"/>
-              <w:rPr>
-                <w:b/>
-                <w:color w:val="FF0000"/>
-                <w:lang w:val="en-US"/>
-              </w:rPr>
-            </w:pPr>
-          </w:p>
-          <w:p>
-            <w:pPr>
-              <w:spacing w:after="0" w:line="240" w:lineRule="auto"/>
-              <w:rPr>
-                <w:lang w:val="en-US"/>
-              </w:rPr>
-            </w:pPr>
-            <w:r>
-              <w:rPr>
-                <w:lang w:val="en-US"/>
-              </w:rPr>
-              <w:t>During that period, was your worry stronger than in other people?</w:t>
-            </w:r>
-          </w:p>
-          <w:p>
-            <w:pPr>
-              <w:spacing w:after="0" w:line="240" w:lineRule="auto"/>
-              <w:rPr>
-                <w:b/>
-                <w:lang w:val="en-US"/>
-              </w:rPr>
-            </w:pPr>
-            <w:proofErr w:type="gramStart"/>
-            <w:r>
-              <w:rPr>
-                <w:b/>
-                <w:lang w:val="en-US"/>
-              </w:rPr>
-              <w:t>Yes</w:t>
-            </w:r>
-            <w:proofErr w:type="gramEnd"/>
-            <w:r>
-              <w:rPr>
-                <w:b/>
-                <w:lang w:val="en-US"/>
-              </w:rPr>
-              <w:t xml:space="preserve"> Is Selected</w:t>
-            </w:r>
-          </w:p>
-          <w:p>
-            <w:pPr>
-              <w:spacing w:after="0" w:line="240" w:lineRule="auto"/>
-              <w:rPr>
-                <w:b/>
-                <w:lang w:val="en-US"/>
-              </w:rPr>
-            </w:pPr>
-          </w:p>
         </w:tc>
         <w:tc>
           <w:tcPr>
@@ -9138,48 +9047,75 @@
               </w:rPr>
               <w:t xml:space="preserve">– Yes (1) </w:t>
             </w:r>
-            <w:r>
-              <w:rPr>
-                <w:b/>
-                <w:color w:val="FF0000"/>
-                <w:lang w:val="en-US"/>
-              </w:rPr>
-              <w:t xml:space="preserve">AND/OR </w:t>
-            </w:r>
-            <w:proofErr w:type="spellStart"/>
-            <w:r>
-              <w:rPr>
-                <w:b/>
-                <w:lang w:val="en-US"/>
-              </w:rPr>
-              <w:t>cidia.</w:t>
-            </w:r>
-            <w:r>
-              <w:rPr>
-                <w:b/>
-                <w:lang w:val="en-US"/>
-              </w:rPr>
-              <w:t>worry_stronger_than_others</w:t>
-            </w:r>
-            <w:proofErr w:type="spellEnd"/>
-            <w:r>
-              <w:rPr>
-                <w:b/>
-                <w:lang w:val="en-US"/>
-              </w:rPr>
-              <w:t xml:space="preserve"> </w:t>
-            </w:r>
-            <w:r>
-              <w:rPr>
-                <w:bCs/>
-                <w:lang w:val="en-US"/>
-              </w:rPr>
-              <w:t>– Yes (1)</w:t>
-            </w:r>
           </w:p>
         </w:tc>
       </w:tr>
     </w:tbl>
+    <w:p>
+      <w:pPr>
+        <w:spacing w:after="0" w:line="240" w:lineRule="auto"/>
+        <w:ind w:left="720"/>
+        <w:rPr>
+          <w:i/>
+          <w:iCs/>
+          <w:sz w:val="20"/>
+          <w:szCs w:val="20"/>
+          <w:lang w:val="en-US"/>
+        </w:rPr>
+      </w:pPr>
+      <w:r>
+        <w:rPr>
+          <w:i/>
+          <w:iCs/>
+          <w:sz w:val="20"/>
+          <w:szCs w:val="20"/>
+          <w:lang w:val="en-US"/>
+        </w:rPr>
+        <w:t xml:space="preserve">(Note: There is another variable in the questionnaire that asks: “During that period, was your worry stronger than in other people?” (variable name: </w:t>
+      </w:r>
+      <w:proofErr w:type="spellStart"/>
+      <w:proofErr w:type="gramStart"/>
+      <w:r>
+        <w:rPr>
+          <w:i/>
+          <w:iCs/>
+          <w:sz w:val="20"/>
+          <w:szCs w:val="20"/>
+          <w:lang w:val="en-US"/>
+        </w:rPr>
+        <w:t>cidia.worry</w:t>
+      </w:r>
+      <w:proofErr w:type="gramEnd"/>
+      <w:r>
+        <w:rPr>
+          <w:i/>
+          <w:iCs/>
+          <w:sz w:val="20"/>
+          <w:szCs w:val="20"/>
+          <w:lang w:val="en-US"/>
+        </w:rPr>
+        <w:t>_stronger_than_others</w:t>
+      </w:r>
+      <w:proofErr w:type="spellEnd"/>
+      <w:r>
+        <w:rPr>
+          <w:i/>
+          <w:iCs/>
+          <w:sz w:val="20"/>
+          <w:szCs w:val="20"/>
+          <w:lang w:val="en-US"/>
+        </w:rPr>
+        <w:t>). It is not included in the algorithm because the other two variables are screening variables. Participants are not shown the remaining questions if they respond ‘No’ to both, so this additional variable has no utility.)</w:t>
+      </w:r>
+    </w:p>
+    <w:p>
+      <w:pPr>
+        <w:spacing w:after="0" w:line="240" w:lineRule="auto"/>
+        <w:rPr>
+          <w:lang w:val="en-US"/>
+        </w:rPr>
+      </w:pPr>
+    </w:p>
     <w:p>
       <w:pPr>
         <w:spacing w:after="0" w:line="240" w:lineRule="auto"/>
@@ -9868,7 +9804,6 @@
               <w:rPr>
                 <w:lang w:val="en-US"/>
               </w:rPr>
-              <w:lastRenderedPageBreak/>
               <w:t>Did you worry most days?</w:t>
             </w:r>
           </w:p>
@@ -9929,6 +9864,7 @@
                 <w:color w:val="FF0000"/>
                 <w:lang w:val="en-US"/>
               </w:rPr>
+              <w:lastRenderedPageBreak/>
               <w:t xml:space="preserve">Criterion A </w:t>
             </w:r>
           </w:p>
@@ -9943,6 +9879,7 @@
               <w:rPr>
                 <w:lang w:val="en-US"/>
               </w:rPr>
+              <w:lastRenderedPageBreak/>
               <w:t>Excessive</w:t>
             </w:r>
             <w:r>
@@ -9998,6 +9935,7 @@
                 <w:iCs/>
                 <w:lang w:val="en-US"/>
               </w:rPr>
+              <w:lastRenderedPageBreak/>
               <w:t>Easy name:</w:t>
             </w:r>
           </w:p>
@@ -10956,7 +10894,6 @@
           <w:color w:val="FF0000"/>
           <w:lang w:val="en-US"/>
         </w:rPr>
-        <w:lastRenderedPageBreak/>
         <w:t>AND</w:t>
       </w:r>
       <w:r>
@@ -12395,7 +12332,6 @@
           <w:color w:val="FF0000"/>
           <w:lang w:val="en-US"/>
         </w:rPr>
-        <w:lastRenderedPageBreak/>
         <w:t xml:space="preserve">AND/OR </w:t>
       </w:r>
     </w:p>
@@ -28732,7 +28668,6 @@
   <w:style w:type="character" w:default="1" w:styleId="DefaultParagraphFont">
     <w:name w:val="Default Paragraph Font"/>
     <w:uiPriority w:val="1"/>
-    <w:semiHidden/>
     <w:unhideWhenUsed/>
   </w:style>
   <w:style w:type="table" w:default="1" w:styleId="TableNormal">

</xml_diff>